<commit_message>
Windows can now be dragged from main map.
</commit_message>
<xml_diff>
--- a/docs/Enunciado.docx
+++ b/docs/Enunciado.docx
@@ -6,21 +6,21 @@
       <w:pPr>
         <w:jc w:val="both"/>
         <w:rPr>
-          <w:rFonts w:ascii="Times New Roman" w:hAnsi="Times New Roman" w:cs="Times New Roman"/>
+          <w:rFonts w:ascii="Arial" w:hAnsi="Arial" w:cs="Arial"/>
           <w:b/>
           <w:bCs/>
-          <w:sz w:val="24"/>
-          <w:szCs w:val="24"/>
+          <w:sz w:val="20"/>
+          <w:szCs w:val="20"/>
           <w:lang w:val="es-US"/>
         </w:rPr>
       </w:pPr>
       <w:r>
         <w:rPr>
-          <w:rFonts w:ascii="Times New Roman" w:hAnsi="Times New Roman" w:cs="Times New Roman"/>
+          <w:rFonts w:ascii="Arial" w:hAnsi="Arial" w:cs="Arial"/>
           <w:b/>
           <w:bCs/>
-          <w:sz w:val="24"/>
-          <w:szCs w:val="24"/>
+          <w:sz w:val="20"/>
+          <w:szCs w:val="20"/>
           <w:lang w:val="es-US"/>
         </w:rPr>
         <w:t>Enunciado</w:t>
@@ -30,91 +30,91 @@
       <w:pPr>
         <w:jc w:val="both"/>
         <w:rPr>
-          <w:rFonts w:ascii="Times New Roman" w:hAnsi="Times New Roman" w:cs="Times New Roman"/>
-          <w:sz w:val="24"/>
-          <w:szCs w:val="24"/>
+          <w:rFonts w:ascii="Arial" w:hAnsi="Arial" w:cs="Arial"/>
+          <w:sz w:val="20"/>
+          <w:szCs w:val="20"/>
           <w:lang w:val="es-US"/>
         </w:rPr>
       </w:pPr>
       <w:r>
         <w:rPr>
-          <w:rFonts w:ascii="Times New Roman" w:hAnsi="Times New Roman" w:cs="Times New Roman"/>
-          <w:sz w:val="24"/>
-          <w:szCs w:val="24"/>
+          <w:rFonts w:ascii="Arial" w:hAnsi="Arial" w:cs="Arial"/>
+          <w:sz w:val="20"/>
+          <w:szCs w:val="20"/>
           <w:lang w:val="es-US"/>
         </w:rPr>
         <w:t xml:space="preserve">Los residentes del barrio la Flora, en la ciudad de Cali, han manifestado que su tranquilidad se ha visto afectada por la creciente inseguridad en el sector. </w:t>
       </w:r>
       <w:r>
         <w:rPr>
-          <w:rFonts w:ascii="Times New Roman" w:hAnsi="Times New Roman" w:cs="Times New Roman"/>
-          <w:sz w:val="24"/>
-          <w:szCs w:val="24"/>
+          <w:rFonts w:ascii="Arial" w:hAnsi="Arial" w:cs="Arial"/>
+          <w:sz w:val="20"/>
+          <w:szCs w:val="20"/>
           <w:lang w:val="es-US"/>
         </w:rPr>
         <w:t>En el mes de octubre del año 2021</w:t>
       </w:r>
       <w:r>
         <w:rPr>
-          <w:rFonts w:ascii="Times New Roman" w:hAnsi="Times New Roman" w:cs="Times New Roman"/>
-          <w:sz w:val="24"/>
-          <w:szCs w:val="24"/>
+          <w:rFonts w:ascii="Arial" w:hAnsi="Arial" w:cs="Arial"/>
+          <w:sz w:val="20"/>
+          <w:szCs w:val="20"/>
           <w:lang w:val="es-US"/>
         </w:rPr>
         <w:t xml:space="preserve">, se presentaron </w:t>
       </w:r>
       <w:r>
         <w:rPr>
-          <w:rFonts w:ascii="Times New Roman" w:hAnsi="Times New Roman" w:cs="Times New Roman"/>
-          <w:sz w:val="24"/>
-          <w:szCs w:val="24"/>
+          <w:rFonts w:ascii="Arial" w:hAnsi="Arial" w:cs="Arial"/>
+          <w:sz w:val="20"/>
+          <w:szCs w:val="20"/>
           <w:lang w:val="es-US"/>
         </w:rPr>
         <w:t>más de diez</w:t>
       </w:r>
       <w:r>
         <w:rPr>
-          <w:rFonts w:ascii="Times New Roman" w:hAnsi="Times New Roman" w:cs="Times New Roman"/>
-          <w:sz w:val="24"/>
-          <w:szCs w:val="24"/>
+          <w:rFonts w:ascii="Arial" w:hAnsi="Arial" w:cs="Arial"/>
+          <w:sz w:val="20"/>
+          <w:szCs w:val="20"/>
           <w:lang w:val="es-US"/>
         </w:rPr>
         <w:t xml:space="preserve"> robos a habitantes. </w:t>
       </w:r>
       <w:r>
         <w:rPr>
-          <w:rFonts w:ascii="Times New Roman" w:hAnsi="Times New Roman" w:cs="Times New Roman"/>
-          <w:sz w:val="24"/>
-          <w:szCs w:val="24"/>
+          <w:rFonts w:ascii="Arial" w:hAnsi="Arial" w:cs="Arial"/>
+          <w:sz w:val="20"/>
+          <w:szCs w:val="20"/>
           <w:lang w:val="es-US"/>
         </w:rPr>
         <w:t>La mayoría de las</w:t>
       </w:r>
       <w:r>
         <w:rPr>
-          <w:rFonts w:ascii="Times New Roman" w:hAnsi="Times New Roman" w:cs="Times New Roman"/>
-          <w:sz w:val="24"/>
-          <w:szCs w:val="24"/>
+          <w:rFonts w:ascii="Arial" w:hAnsi="Arial" w:cs="Arial"/>
+          <w:sz w:val="20"/>
+          <w:szCs w:val="20"/>
           <w:lang w:val="es-US"/>
         </w:rPr>
         <w:t xml:space="preserve"> victimas coincidieron en que habían usado la aplicación </w:t>
       </w:r>
       <w:r>
         <w:rPr>
-          <w:rFonts w:ascii="Times New Roman" w:hAnsi="Times New Roman" w:cs="Times New Roman"/>
+          <w:rFonts w:ascii="Arial" w:hAnsi="Arial" w:cs="Arial"/>
           <w:i/>
           <w:iCs/>
-          <w:sz w:val="24"/>
-          <w:szCs w:val="24"/>
+          <w:sz w:val="20"/>
+          <w:szCs w:val="20"/>
           <w:lang w:val="es-US"/>
         </w:rPr>
         <w:t>Waze</w:t>
       </w:r>
       <w:r>
         <w:rPr>
-          <w:rFonts w:ascii="Times New Roman" w:hAnsi="Times New Roman" w:cs="Times New Roman"/>
-          <w:sz w:val="24"/>
-          <w:szCs w:val="24"/>
+          <w:rFonts w:ascii="Arial" w:hAnsi="Arial" w:cs="Arial"/>
+          <w:sz w:val="20"/>
+          <w:szCs w:val="20"/>
           <w:lang w:val="es-US"/>
         </w:rPr>
         <w:t xml:space="preserve"> para seguir la ruta más rápida, pero lograron notar que no solo era la más rápida, sino que también la más peligrosa.</w:t>
@@ -124,15 +124,18 @@
       <w:pPr>
         <w:jc w:val="both"/>
         <w:rPr>
-          <w:rFonts w:ascii="Times New Roman" w:hAnsi="Times New Roman" w:cs="Times New Roman"/>
-          <w:sz w:val="24"/>
-          <w:szCs w:val="24"/>
+          <w:rFonts w:ascii="Arial" w:hAnsi="Arial" w:cs="Arial"/>
+          <w:sz w:val="20"/>
+          <w:szCs w:val="20"/>
           <w:lang w:val="es-US"/>
         </w:rPr>
       </w:pPr>
       <w:r>
         <w:rPr>
+          <w:rFonts w:ascii="Arial" w:hAnsi="Arial" w:cs="Arial"/>
           <w:noProof/>
+          <w:sz w:val="18"/>
+          <w:szCs w:val="18"/>
         </w:rPr>
         <w:drawing>
           <wp:anchor distT="0" distB="0" distL="114300" distR="114300" simplePos="0" relativeHeight="251658240" behindDoc="0" locked="0" layoutInCell="1" allowOverlap="1" wp14:anchorId="57B84FD5" wp14:editId="54FE19EE">
@@ -192,18 +195,18 @@
       </w:r>
       <w:r>
         <w:rPr>
-          <w:rFonts w:ascii="Times New Roman" w:hAnsi="Times New Roman" w:cs="Times New Roman"/>
-          <w:sz w:val="24"/>
-          <w:szCs w:val="24"/>
+          <w:rFonts w:ascii="Arial" w:hAnsi="Arial" w:cs="Arial"/>
+          <w:sz w:val="20"/>
+          <w:szCs w:val="20"/>
           <w:lang w:val="es-US"/>
         </w:rPr>
         <w:t>Este tipo de situaciones se siguen presentand</w:t>
       </w:r>
       <w:r>
         <w:rPr>
-          <w:rFonts w:ascii="Times New Roman" w:hAnsi="Times New Roman" w:cs="Times New Roman"/>
-          <w:sz w:val="24"/>
-          <w:szCs w:val="24"/>
+          <w:rFonts w:ascii="Arial" w:hAnsi="Arial" w:cs="Arial"/>
+          <w:sz w:val="20"/>
+          <w:szCs w:val="20"/>
           <w:lang w:val="es-US"/>
         </w:rPr>
         <w:t>o y es por esto, que la comunidad del sector se ha reunido para analizar posibles soluciones a esta problemática. Se llegó a la conclusión de que sería de gran utilidad una aplicación que le permita al usuario elegir qué ruta quiere seguir para llegar a su destino, no solo teniendo en cuenta la distancia recorrida, sino que también la seguridad del trayecto.</w:t>
@@ -213,44 +216,44 @@
       <w:pPr>
         <w:jc w:val="both"/>
         <w:rPr>
-          <w:rFonts w:ascii="Times New Roman" w:hAnsi="Times New Roman" w:cs="Times New Roman"/>
-          <w:sz w:val="24"/>
-          <w:szCs w:val="24"/>
+          <w:rFonts w:ascii="Arial" w:hAnsi="Arial" w:cs="Arial"/>
+          <w:sz w:val="20"/>
+          <w:szCs w:val="20"/>
           <w:lang w:val="es-US"/>
         </w:rPr>
       </w:pPr>
       <w:r>
         <w:rPr>
-          <w:rFonts w:ascii="Times New Roman" w:hAnsi="Times New Roman" w:cs="Times New Roman"/>
-          <w:sz w:val="24"/>
-          <w:szCs w:val="24"/>
+          <w:rFonts w:ascii="Arial" w:hAnsi="Arial" w:cs="Arial"/>
+          <w:sz w:val="20"/>
+          <w:szCs w:val="20"/>
           <w:lang w:val="es-US"/>
         </w:rPr>
         <w:t xml:space="preserve">Para esto, la comunidad ha decidido contratarlo a usted, para que desarrolle una aplicación con interfaz gráfica que le permita al usuario añadir un origen y un destino. De igual forma, el usuario podrá elegir si desea la ruta más rápida </w:t>
       </w:r>
       <w:r>
         <w:rPr>
-          <w:rFonts w:ascii="Times New Roman" w:hAnsi="Times New Roman" w:cs="Times New Roman"/>
-          <w:sz w:val="24"/>
-          <w:szCs w:val="24"/>
+          <w:rFonts w:ascii="Arial" w:hAnsi="Arial" w:cs="Arial"/>
+          <w:sz w:val="20"/>
+          <w:szCs w:val="20"/>
           <w:lang w:val="es-US"/>
         </w:rPr>
         <w:t>o</w:t>
       </w:r>
       <w:r>
         <w:rPr>
-          <w:rFonts w:ascii="Times New Roman" w:hAnsi="Times New Roman" w:cs="Times New Roman"/>
-          <w:sz w:val="24"/>
-          <w:szCs w:val="24"/>
+          <w:rFonts w:ascii="Arial" w:hAnsi="Arial" w:cs="Arial"/>
+          <w:sz w:val="20"/>
+          <w:szCs w:val="20"/>
           <w:lang w:val="es-US"/>
         </w:rPr>
         <w:t xml:space="preserve"> lo más segura.</w:t>
       </w:r>
       <w:r>
         <w:rPr>
-          <w:rFonts w:ascii="Times New Roman" w:hAnsi="Times New Roman" w:cs="Times New Roman"/>
-          <w:sz w:val="24"/>
-          <w:szCs w:val="24"/>
+          <w:rFonts w:ascii="Arial" w:hAnsi="Arial" w:cs="Arial"/>
+          <w:sz w:val="20"/>
+          <w:szCs w:val="20"/>
           <w:lang w:val="es-US"/>
         </w:rPr>
         <w:t xml:space="preserve"> El sistema analizará las diferentes rutas y le mostrará al usuario la ruta que debe seguir según los criterios elegidos.</w:t>
@@ -260,9 +263,9 @@
       <w:pPr>
         <w:jc w:val="both"/>
         <w:rPr>
-          <w:rFonts w:ascii="Times New Roman" w:hAnsi="Times New Roman" w:cs="Times New Roman"/>
-          <w:sz w:val="24"/>
-          <w:szCs w:val="24"/>
+          <w:rFonts w:ascii="Arial" w:hAnsi="Arial" w:cs="Arial"/>
+          <w:sz w:val="20"/>
+          <w:szCs w:val="20"/>
           <w:lang w:val="es-US"/>
         </w:rPr>
       </w:pPr>
@@ -271,9 +274,9 @@
       <w:pPr>
         <w:jc w:val="both"/>
         <w:rPr>
-          <w:rFonts w:ascii="Times New Roman" w:hAnsi="Times New Roman" w:cs="Times New Roman"/>
-          <w:sz w:val="24"/>
-          <w:szCs w:val="24"/>
+          <w:rFonts w:ascii="Arial" w:hAnsi="Arial" w:cs="Arial"/>
+          <w:sz w:val="20"/>
+          <w:szCs w:val="20"/>
           <w:lang w:val="es-US"/>
         </w:rPr>
       </w:pPr>
@@ -282,9 +285,9 @@
       <w:pPr>
         <w:jc w:val="both"/>
         <w:rPr>
-          <w:rFonts w:ascii="Times New Roman" w:hAnsi="Times New Roman" w:cs="Times New Roman"/>
-          <w:sz w:val="24"/>
-          <w:szCs w:val="24"/>
+          <w:rFonts w:ascii="Arial" w:hAnsi="Arial" w:cs="Arial"/>
+          <w:sz w:val="20"/>
+          <w:szCs w:val="20"/>
           <w:lang w:val="es-US"/>
         </w:rPr>
       </w:pPr>

</xml_diff>